<commit_message>
Update Lecture 7 Layout
</commit_message>
<xml_diff>
--- a/HomeTasks.docx
+++ b/HomeTasks.docx
@@ -24,8 +24,6 @@
         </w:rPr>
         <w:t xml:space="preserve"> Zeeshan Faiz</w:t>
       </w:r>
-      <w:bookmarkStart w:id="0" w:name="_GoBack"/>
-      <w:bookmarkEnd w:id="0"/>
     </w:p>
     <w:p>
       <w:pPr>
@@ -1266,33 +1264,468 @@
     <w:p>
       <w:pPr>
         <w:pStyle w:val="ListParagraph"/>
-        <w:rPr>
-          <w:sz w:val="24"/>
-          <w:szCs w:val="24"/>
-        </w:rPr>
-      </w:pPr>
+        <w:jc w:val="center"/>
+        <w:rPr>
+          <w:b/>
+          <w:i/>
+          <w:sz w:val="32"/>
+          <w:szCs w:val="24"/>
+        </w:rPr>
+      </w:pPr>
+      <w:r>
+        <w:rPr>
+          <w:b/>
+          <w:i/>
+          <w:sz w:val="32"/>
+          <w:szCs w:val="24"/>
+        </w:rPr>
+        <w:t>YouTube Lectures</w:t>
+      </w:r>
+    </w:p>
+    <w:p>
+      <w:pPr>
+        <w:rPr>
+          <w:b/>
+          <w:sz w:val="28"/>
+          <w:szCs w:val="24"/>
+        </w:rPr>
+      </w:pPr>
+      <w:r>
+        <w:rPr>
+          <w:b/>
+          <w:sz w:val="28"/>
+          <w:szCs w:val="24"/>
+        </w:rPr>
+        <w:t>Lecture 5-6</w:t>
+      </w:r>
+      <w:r>
+        <w:rPr>
+          <w:b/>
+          <w:sz w:val="28"/>
+          <w:szCs w:val="24"/>
+        </w:rPr>
+        <w:t>:</w:t>
+      </w:r>
     </w:p>
     <w:p>
       <w:pPr>
         <w:pStyle w:val="ListParagraph"/>
         <w:numPr>
           <w:ilvl w:val="0"/>
-          <w:numId w:val="1"/>
+          <w:numId w:val="2"/>
         </w:numPr>
         <w:rPr>
           <w:sz w:val="24"/>
           <w:szCs w:val="24"/>
         </w:rPr>
       </w:pPr>
-    </w:p>
-    <w:p>
-      <w:pPr>
-        <w:pStyle w:val="ListParagraph"/>
-        <w:rPr>
-          <w:sz w:val="24"/>
-          <w:szCs w:val="24"/>
-        </w:rPr>
-      </w:pPr>
+      <w:r>
+        <w:rPr>
+          <w:sz w:val="24"/>
+          <w:szCs w:val="24"/>
+        </w:rPr>
+        <w:t>After Installing the Android studio, I’ve created my first project containing a simple “</w:t>
+      </w:r>
+      <w:proofErr w:type="spellStart"/>
+      <w:r>
+        <w:rPr>
+          <w:sz w:val="24"/>
+          <w:szCs w:val="24"/>
+        </w:rPr>
+        <w:t>textview</w:t>
+      </w:r>
+      <w:proofErr w:type="spellEnd"/>
+      <w:r>
+        <w:rPr>
+          <w:sz w:val="24"/>
+          <w:szCs w:val="24"/>
+        </w:rPr>
+        <w:t>”.</w:t>
+      </w:r>
+    </w:p>
+    <w:p>
+      <w:pPr>
+        <w:pStyle w:val="ListParagraph"/>
+        <w:numPr>
+          <w:ilvl w:val="0"/>
+          <w:numId w:val="2"/>
+        </w:numPr>
+        <w:rPr>
+          <w:sz w:val="24"/>
+          <w:szCs w:val="24"/>
+        </w:rPr>
+      </w:pPr>
+      <w:r>
+        <w:rPr>
+          <w:sz w:val="24"/>
+          <w:szCs w:val="24"/>
+        </w:rPr>
+        <w:t xml:space="preserve">As my Android studio emulator was taking more than enough time so I installed my first project on my physical device and have provided the Screenshot of the App in Device along with the project Screenshot. </w:t>
+      </w:r>
+    </w:p>
+    <w:p>
+      <w:pPr>
+        <w:rPr>
+          <w:sz w:val="24"/>
+          <w:szCs w:val="24"/>
+        </w:rPr>
+      </w:pPr>
+      <w:r>
+        <w:rPr>
+          <w:sz w:val="24"/>
+          <w:szCs w:val="24"/>
+        </w:rPr>
+        <w:t xml:space="preserve">  My Project’s Screenshot.</w:t>
+      </w:r>
+      <w:r>
+        <w:rPr>
+          <w:noProof/>
+        </w:rPr>
+        <w:drawing>
+          <wp:inline distT="0" distB="0" distL="0" distR="0" wp14:anchorId="6A5EB70E" wp14:editId="669BED45">
+            <wp:extent cx="5943600" cy="3341370"/>
+            <wp:effectExtent l="0" t="0" r="0" b="0"/>
+            <wp:docPr id="5" name="Picture 5"/>
+            <wp:cNvGraphicFramePr>
+              <a:graphicFrameLocks xmlns:a="http://schemas.openxmlformats.org/drawingml/2006/main" noChangeAspect="1"/>
+            </wp:cNvGraphicFramePr>
+            <a:graphic xmlns:a="http://schemas.openxmlformats.org/drawingml/2006/main">
+              <a:graphicData uri="http://schemas.openxmlformats.org/drawingml/2006/picture">
+                <pic:pic xmlns:pic="http://schemas.openxmlformats.org/drawingml/2006/picture">
+                  <pic:nvPicPr>
+                    <pic:cNvPr id="1" name=""/>
+                    <pic:cNvPicPr/>
+                  </pic:nvPicPr>
+                  <pic:blipFill>
+                    <a:blip r:embed="rId16"/>
+                    <a:stretch>
+                      <a:fillRect/>
+                    </a:stretch>
+                  </pic:blipFill>
+                  <pic:spPr>
+                    <a:xfrm>
+                      <a:off x="0" y="0"/>
+                      <a:ext cx="5943600" cy="3341370"/>
+                    </a:xfrm>
+                    <a:prstGeom prst="rect">
+                      <a:avLst/>
+                    </a:prstGeom>
+                  </pic:spPr>
+                </pic:pic>
+              </a:graphicData>
+            </a:graphic>
+          </wp:inline>
+        </w:drawing>
+      </w:r>
+    </w:p>
+    <w:p>
+      <w:pPr>
+        <w:rPr>
+          <w:sz w:val="24"/>
+          <w:szCs w:val="24"/>
+        </w:rPr>
+      </w:pPr>
+    </w:p>
+    <w:p>
+      <w:pPr>
+        <w:rPr>
+          <w:sz w:val="24"/>
+          <w:szCs w:val="24"/>
+        </w:rPr>
+      </w:pPr>
+      <w:r>
+        <w:rPr>
+          <w:sz w:val="24"/>
+          <w:szCs w:val="24"/>
+        </w:rPr>
+        <w:lastRenderedPageBreak/>
+        <w:t>Screenshot of my app</w:t>
+      </w:r>
+    </w:p>
+    <w:p>
+      <w:r>
+        <w:pict>
+          <v:shapetype id="_x0000_t75" coordsize="21600,21600" o:spt="75" o:preferrelative="t" path="m@4@5l@4@11@9@11@9@5xe" filled="f" stroked="f">
+            <v:stroke joinstyle="miter"/>
+            <v:formulas>
+              <v:f eqn="if lineDrawn pixelLineWidth 0"/>
+              <v:f eqn="sum @0 1 0"/>
+              <v:f eqn="sum 0 0 @1"/>
+              <v:f eqn="prod @2 1 2"/>
+              <v:f eqn="prod @3 21600 pixelWidth"/>
+              <v:f eqn="prod @3 21600 pixelHeight"/>
+              <v:f eqn="sum @0 0 1"/>
+              <v:f eqn="prod @6 1 2"/>
+              <v:f eqn="prod @7 21600 pixelWidth"/>
+              <v:f eqn="sum @8 21600 0"/>
+              <v:f eqn="prod @7 21600 pixelHeight"/>
+              <v:f eqn="sum @10 21600 0"/>
+            </v:formulas>
+            <v:path o:extrusionok="f" gradientshapeok="t" o:connecttype="rect"/>
+            <o:lock v:ext="edit" aspectratio="t"/>
+          </v:shapetype>
+          <v:shape id="_x0000_i1025" type="#_x0000_t75" style="width:174pt;height:311.25pt">
+            <v:imagedata r:id="rId17" o:title="1616954323075"/>
+          </v:shape>
+        </w:pict>
+      </w:r>
+    </w:p>
+    <w:p>
+      <w:pPr>
+        <w:rPr>
+          <w:b/>
+          <w:sz w:val="28"/>
+          <w:szCs w:val="24"/>
+        </w:rPr>
+      </w:pPr>
+      <w:r>
+        <w:rPr>
+          <w:b/>
+          <w:sz w:val="28"/>
+          <w:szCs w:val="24"/>
+        </w:rPr>
+        <w:t>Lecture 7:</w:t>
+      </w:r>
+    </w:p>
+    <w:p>
+      <w:pPr>
+        <w:rPr>
+          <w:sz w:val="24"/>
+          <w:szCs w:val="24"/>
+        </w:rPr>
+      </w:pPr>
+      <w:proofErr w:type="gramStart"/>
+      <w:r>
+        <w:rPr>
+          <w:sz w:val="24"/>
+          <w:szCs w:val="24"/>
+          <w:u w:val="single"/>
+        </w:rPr>
+        <w:t>Layout</w:t>
+      </w:r>
+      <w:r>
+        <w:rPr>
+          <w:sz w:val="24"/>
+          <w:szCs w:val="24"/>
+          <w:u w:val="single"/>
+        </w:rPr>
+        <w:t xml:space="preserve"> :</w:t>
+      </w:r>
+      <w:proofErr w:type="gramEnd"/>
+      <w:r>
+        <w:rPr>
+          <w:sz w:val="24"/>
+          <w:szCs w:val="24"/>
+          <w:u w:val="single"/>
+        </w:rPr>
+        <w:t xml:space="preserve"> </w:t>
+      </w:r>
+      <w:r>
+        <w:rPr>
+          <w:sz w:val="24"/>
+          <w:szCs w:val="24"/>
+        </w:rPr>
+        <w:t>There are different kinds of Layouts i.e. Linear and constraint Layout</w:t>
+      </w:r>
+    </w:p>
+    <w:p>
+      <w:pPr>
+        <w:pStyle w:val="ListParagraph"/>
+        <w:numPr>
+          <w:ilvl w:val="0"/>
+          <w:numId w:val="3"/>
+        </w:numPr>
+        <w:rPr>
+          <w:sz w:val="24"/>
+          <w:szCs w:val="24"/>
+        </w:rPr>
+      </w:pPr>
+      <w:r>
+        <w:rPr>
+          <w:sz w:val="24"/>
+          <w:szCs w:val="24"/>
+        </w:rPr>
+        <w:t xml:space="preserve">By default the constraint layout is used but we can add linear layout through different methods and one of them is through adding a new layout resource file in res-&gt;layout </w:t>
+      </w:r>
+      <w:r>
+        <w:rPr>
+          <w:sz w:val="24"/>
+          <w:szCs w:val="24"/>
+        </w:rPr>
+        <w:lastRenderedPageBreak/>
+        <w:t xml:space="preserve">folder and naming it whatever we want. </w:t>
+      </w:r>
+      <w:r>
+        <w:rPr>
+          <w:noProof/>
+        </w:rPr>
+        <w:drawing>
+          <wp:inline distT="0" distB="0" distL="0" distR="0" wp14:anchorId="0626AC53" wp14:editId="61805C5D">
+            <wp:extent cx="5943600" cy="3341370"/>
+            <wp:effectExtent l="0" t="0" r="0" b="0"/>
+            <wp:docPr id="13" name="Picture 13"/>
+            <wp:cNvGraphicFramePr>
+              <a:graphicFrameLocks xmlns:a="http://schemas.openxmlformats.org/drawingml/2006/main" noChangeAspect="1"/>
+            </wp:cNvGraphicFramePr>
+            <a:graphic xmlns:a="http://schemas.openxmlformats.org/drawingml/2006/main">
+              <a:graphicData uri="http://schemas.openxmlformats.org/drawingml/2006/picture">
+                <pic:pic xmlns:pic="http://schemas.openxmlformats.org/drawingml/2006/picture">
+                  <pic:nvPicPr>
+                    <pic:cNvPr id="1" name=""/>
+                    <pic:cNvPicPr/>
+                  </pic:nvPicPr>
+                  <pic:blipFill>
+                    <a:blip r:embed="rId18"/>
+                    <a:stretch>
+                      <a:fillRect/>
+                    </a:stretch>
+                  </pic:blipFill>
+                  <pic:spPr>
+                    <a:xfrm>
+                      <a:off x="0" y="0"/>
+                      <a:ext cx="5943600" cy="3341370"/>
+                    </a:xfrm>
+                    <a:prstGeom prst="rect">
+                      <a:avLst/>
+                    </a:prstGeom>
+                  </pic:spPr>
+                </pic:pic>
+              </a:graphicData>
+            </a:graphic>
+          </wp:inline>
+        </w:drawing>
+      </w:r>
+    </w:p>
+    <w:p>
+      <w:pPr>
+        <w:pStyle w:val="ListParagraph"/>
+        <w:numPr>
+          <w:ilvl w:val="0"/>
+          <w:numId w:val="3"/>
+        </w:numPr>
+        <w:rPr>
+          <w:sz w:val="24"/>
+          <w:szCs w:val="24"/>
+        </w:rPr>
+      </w:pPr>
+      <w:r>
+        <w:rPr>
+          <w:sz w:val="24"/>
+          <w:szCs w:val="24"/>
+        </w:rPr>
+        <w:t>Layout Parameters: The Parameter which every sub-View requires to be shown on the screen are called layout parameters.</w:t>
+      </w:r>
+    </w:p>
+    <w:p>
+      <w:pPr>
+        <w:pStyle w:val="ListParagraph"/>
+        <w:numPr>
+          <w:ilvl w:val="0"/>
+          <w:numId w:val="3"/>
+        </w:numPr>
+        <w:rPr>
+          <w:sz w:val="24"/>
+          <w:szCs w:val="24"/>
+        </w:rPr>
+      </w:pPr>
+      <w:r>
+        <w:rPr>
+          <w:sz w:val="24"/>
+          <w:szCs w:val="24"/>
+        </w:rPr>
+        <w:t xml:space="preserve">After adding a linear resource file I’ve placed two controls on the view and </w:t>
+      </w:r>
+      <w:r>
+        <w:rPr>
+          <w:sz w:val="24"/>
+          <w:szCs w:val="24"/>
+        </w:rPr>
+        <w:t xml:space="preserve">if we want our linear layout to run on the screen whenever application runs we need to change the </w:t>
+      </w:r>
+      <w:proofErr w:type="spellStart"/>
+      <w:r>
+        <w:rPr>
+          <w:sz w:val="24"/>
+          <w:szCs w:val="24"/>
+        </w:rPr>
+        <w:t>setContentView</w:t>
+      </w:r>
+      <w:proofErr w:type="spellEnd"/>
+      <w:r>
+        <w:rPr>
+          <w:sz w:val="24"/>
+          <w:szCs w:val="24"/>
+        </w:rPr>
+        <w:t xml:space="preserve"> in </w:t>
+      </w:r>
+      <w:proofErr w:type="spellStart"/>
+      <w:r>
+        <w:rPr>
+          <w:sz w:val="24"/>
+          <w:szCs w:val="24"/>
+        </w:rPr>
+        <w:t>mainActivity.kt</w:t>
+      </w:r>
+      <w:proofErr w:type="spellEnd"/>
+      <w:r>
+        <w:rPr>
+          <w:sz w:val="24"/>
+          <w:szCs w:val="24"/>
+        </w:rPr>
+        <w:t xml:space="preserve"> file “</w:t>
+      </w:r>
+      <w:bookmarkStart w:id="0" w:name="_GoBack"/>
+      <w:bookmarkEnd w:id="0"/>
+      <w:proofErr w:type="spellStart"/>
+      <w:r>
+        <w:rPr>
+          <w:sz w:val="24"/>
+          <w:szCs w:val="24"/>
+        </w:rPr>
+        <w:t>setContentView</w:t>
+      </w:r>
+      <w:proofErr w:type="spellEnd"/>
+      <w:r>
+        <w:rPr>
+          <w:sz w:val="24"/>
+          <w:szCs w:val="24"/>
+        </w:rPr>
+        <w:t>(</w:t>
+      </w:r>
+      <w:proofErr w:type="spellStart"/>
+      <w:r>
+        <w:rPr>
+          <w:sz w:val="24"/>
+          <w:szCs w:val="24"/>
+        </w:rPr>
+        <w:t>R.layout.linear_layout</w:t>
+      </w:r>
+      <w:proofErr w:type="spellEnd"/>
+      <w:r>
+        <w:rPr>
+          <w:sz w:val="24"/>
+          <w:szCs w:val="24"/>
+        </w:rPr>
+        <w:t>) ”.</w:t>
+      </w:r>
+      <w:r>
+        <w:rPr>
+          <w:sz w:val="24"/>
+          <w:szCs w:val="24"/>
+        </w:rPr>
+        <w:br/>
+      </w:r>
+      <w:r>
+        <w:rPr>
+          <w:sz w:val="24"/>
+          <w:szCs w:val="24"/>
+        </w:rPr>
+        <w:pict>
+          <v:shape id="_x0000_i1026" type="#_x0000_t75" style="width:175.5pt;height:284.25pt">
+            <v:imagedata r:id="rId19" o:title="Screenshot_2021-03-28-23-23-43-403_com.shingpong.nimko"/>
+          </v:shape>
+        </w:pict>
+      </w:r>
     </w:p>
     <w:sectPr>
       <w:pgSz w:w="12240" w:h="15840"/>
@@ -1392,8 +1825,186 @@
       </w:pPr>
     </w:lvl>
   </w:abstractNum>
+  <w:abstractNum w:abstractNumId="1">
+    <w:nsid w:val="5DF669FB"/>
+    <w:multiLevelType w:val="hybridMultilevel"/>
+    <w:tmpl w:val="236C3A5E"/>
+    <w:lvl w:ilvl="0" w:tplc="0409000F">
+      <w:start w:val="1"/>
+      <w:numFmt w:val="decimal"/>
+      <w:lvlText w:val="%1."/>
+      <w:lvlJc w:val="left"/>
+      <w:pPr>
+        <w:ind w:left="720" w:hanging="360"/>
+      </w:pPr>
+    </w:lvl>
+    <w:lvl w:ilvl="1" w:tplc="04090019" w:tentative="1">
+      <w:start w:val="1"/>
+      <w:numFmt w:val="lowerLetter"/>
+      <w:lvlText w:val="%2."/>
+      <w:lvlJc w:val="left"/>
+      <w:pPr>
+        <w:ind w:left="1440" w:hanging="360"/>
+      </w:pPr>
+    </w:lvl>
+    <w:lvl w:ilvl="2" w:tplc="0409001B" w:tentative="1">
+      <w:start w:val="1"/>
+      <w:numFmt w:val="lowerRoman"/>
+      <w:lvlText w:val="%3."/>
+      <w:lvlJc w:val="right"/>
+      <w:pPr>
+        <w:ind w:left="2160" w:hanging="180"/>
+      </w:pPr>
+    </w:lvl>
+    <w:lvl w:ilvl="3" w:tplc="0409000F" w:tentative="1">
+      <w:start w:val="1"/>
+      <w:numFmt w:val="decimal"/>
+      <w:lvlText w:val="%4."/>
+      <w:lvlJc w:val="left"/>
+      <w:pPr>
+        <w:ind w:left="2880" w:hanging="360"/>
+      </w:pPr>
+    </w:lvl>
+    <w:lvl w:ilvl="4" w:tplc="04090019" w:tentative="1">
+      <w:start w:val="1"/>
+      <w:numFmt w:val="lowerLetter"/>
+      <w:lvlText w:val="%5."/>
+      <w:lvlJc w:val="left"/>
+      <w:pPr>
+        <w:ind w:left="3600" w:hanging="360"/>
+      </w:pPr>
+    </w:lvl>
+    <w:lvl w:ilvl="5" w:tplc="0409001B" w:tentative="1">
+      <w:start w:val="1"/>
+      <w:numFmt w:val="lowerRoman"/>
+      <w:lvlText w:val="%6."/>
+      <w:lvlJc w:val="right"/>
+      <w:pPr>
+        <w:ind w:left="4320" w:hanging="180"/>
+      </w:pPr>
+    </w:lvl>
+    <w:lvl w:ilvl="6" w:tplc="0409000F" w:tentative="1">
+      <w:start w:val="1"/>
+      <w:numFmt w:val="decimal"/>
+      <w:lvlText w:val="%7."/>
+      <w:lvlJc w:val="left"/>
+      <w:pPr>
+        <w:ind w:left="5040" w:hanging="360"/>
+      </w:pPr>
+    </w:lvl>
+    <w:lvl w:ilvl="7" w:tplc="04090019" w:tentative="1">
+      <w:start w:val="1"/>
+      <w:numFmt w:val="lowerLetter"/>
+      <w:lvlText w:val="%8."/>
+      <w:lvlJc w:val="left"/>
+      <w:pPr>
+        <w:ind w:left="5760" w:hanging="360"/>
+      </w:pPr>
+    </w:lvl>
+    <w:lvl w:ilvl="8" w:tplc="0409001B" w:tentative="1">
+      <w:start w:val="1"/>
+      <w:numFmt w:val="lowerRoman"/>
+      <w:lvlText w:val="%9."/>
+      <w:lvlJc w:val="right"/>
+      <w:pPr>
+        <w:ind w:left="6480" w:hanging="180"/>
+      </w:pPr>
+    </w:lvl>
+  </w:abstractNum>
+  <w:abstractNum w:abstractNumId="2">
+    <w:nsid w:val="5FC971C0"/>
+    <w:multiLevelType w:val="hybridMultilevel"/>
+    <w:tmpl w:val="27822006"/>
+    <w:lvl w:ilvl="0" w:tplc="0409000F">
+      <w:start w:val="1"/>
+      <w:numFmt w:val="decimal"/>
+      <w:lvlText w:val="%1."/>
+      <w:lvlJc w:val="left"/>
+      <w:pPr>
+        <w:ind w:left="720" w:hanging="360"/>
+      </w:pPr>
+    </w:lvl>
+    <w:lvl w:ilvl="1" w:tplc="04090019" w:tentative="1">
+      <w:start w:val="1"/>
+      <w:numFmt w:val="lowerLetter"/>
+      <w:lvlText w:val="%2."/>
+      <w:lvlJc w:val="left"/>
+      <w:pPr>
+        <w:ind w:left="1440" w:hanging="360"/>
+      </w:pPr>
+    </w:lvl>
+    <w:lvl w:ilvl="2" w:tplc="0409001B" w:tentative="1">
+      <w:start w:val="1"/>
+      <w:numFmt w:val="lowerRoman"/>
+      <w:lvlText w:val="%3."/>
+      <w:lvlJc w:val="right"/>
+      <w:pPr>
+        <w:ind w:left="2160" w:hanging="180"/>
+      </w:pPr>
+    </w:lvl>
+    <w:lvl w:ilvl="3" w:tplc="0409000F" w:tentative="1">
+      <w:start w:val="1"/>
+      <w:numFmt w:val="decimal"/>
+      <w:lvlText w:val="%4."/>
+      <w:lvlJc w:val="left"/>
+      <w:pPr>
+        <w:ind w:left="2880" w:hanging="360"/>
+      </w:pPr>
+    </w:lvl>
+    <w:lvl w:ilvl="4" w:tplc="04090019" w:tentative="1">
+      <w:start w:val="1"/>
+      <w:numFmt w:val="lowerLetter"/>
+      <w:lvlText w:val="%5."/>
+      <w:lvlJc w:val="left"/>
+      <w:pPr>
+        <w:ind w:left="3600" w:hanging="360"/>
+      </w:pPr>
+    </w:lvl>
+    <w:lvl w:ilvl="5" w:tplc="0409001B" w:tentative="1">
+      <w:start w:val="1"/>
+      <w:numFmt w:val="lowerRoman"/>
+      <w:lvlText w:val="%6."/>
+      <w:lvlJc w:val="right"/>
+      <w:pPr>
+        <w:ind w:left="4320" w:hanging="180"/>
+      </w:pPr>
+    </w:lvl>
+    <w:lvl w:ilvl="6" w:tplc="0409000F" w:tentative="1">
+      <w:start w:val="1"/>
+      <w:numFmt w:val="decimal"/>
+      <w:lvlText w:val="%7."/>
+      <w:lvlJc w:val="left"/>
+      <w:pPr>
+        <w:ind w:left="5040" w:hanging="360"/>
+      </w:pPr>
+    </w:lvl>
+    <w:lvl w:ilvl="7" w:tplc="04090019" w:tentative="1">
+      <w:start w:val="1"/>
+      <w:numFmt w:val="lowerLetter"/>
+      <w:lvlText w:val="%8."/>
+      <w:lvlJc w:val="left"/>
+      <w:pPr>
+        <w:ind w:left="5760" w:hanging="360"/>
+      </w:pPr>
+    </w:lvl>
+    <w:lvl w:ilvl="8" w:tplc="0409001B" w:tentative="1">
+      <w:start w:val="1"/>
+      <w:numFmt w:val="lowerRoman"/>
+      <w:lvlText w:val="%9."/>
+      <w:lvlJc w:val="right"/>
+      <w:pPr>
+        <w:ind w:left="6480" w:hanging="180"/>
+      </w:pPr>
+    </w:lvl>
+  </w:abstractNum>
   <w:num w:numId="1">
     <w:abstractNumId w:val="0"/>
+  </w:num>
+  <w:num w:numId="2">
+    <w:abstractNumId w:val="1"/>
+  </w:num>
+  <w:num w:numId="3">
+    <w:abstractNumId w:val="2"/>
   </w:num>
 </w:numbering>
 </file>

</xml_diff>